<commit_message>
vault backup: 2024-02-06 00:07:36
</commit_message>
<xml_diff>
--- a/Resumes & Documents/Resume_JeremyManiago_Spring2024.docx
+++ b/Resumes & Documents/Resume_JeremyManiago_Spring2024.docx
@@ -1584,7 +1584,25 @@
           <w:sz w:val="20"/>
           <w:szCs w:val="20"/>
         </w:rPr>
-        <w:t xml:space="preserve">Directed our AIAA </w:t>
+        <w:t xml:space="preserve">Directed our </w:t>
+      </w:r>
+      <w:r>
+        <w:rPr>
+          <w:rFonts w:ascii="Arial" w:hAnsi="Arial" w:cs="Arial"/>
+          <w:color w:val="000000"/>
+          <w:sz w:val="20"/>
+          <w:szCs w:val="20"/>
+        </w:rPr>
+        <w:t xml:space="preserve">2024 </w:t>
+      </w:r>
+      <w:r>
+        <w:rPr>
+          <w:rFonts w:ascii="Arial" w:hAnsi="Arial" w:cs="Arial"/>
+          <w:color w:val="000000"/>
+          <w:sz w:val="20"/>
+          <w:szCs w:val="20"/>
+        </w:rPr>
+        <w:t xml:space="preserve">AIAA </w:t>
       </w:r>
       <w:r>
         <w:rPr>
@@ -6947,12 +6965,9 @@
 </file>
 
 <file path=customXml/item1.xml><?xml version="1.0" encoding="utf-8"?>
-<?mso-contentType ?>
-<FormTemplates xmlns="http://schemas.microsoft.com/sharepoint/v3/contenttype/forms">
-  <Display>DocumentLibraryForm</Display>
-  <Edit>DocumentLibraryForm</Edit>
-  <New>DocumentLibraryForm</New>
-</FormTemplates>
+<p:properties xmlns:p="http://schemas.microsoft.com/office/2006/metadata/properties" xmlns:xsi="http://www.w3.org/2001/XMLSchema-instance" xmlns:pc="http://schemas.microsoft.com/office/infopath/2007/PartnerControls">
+  <documentManagement/>
+</p:properties>
 </file>
 
 <file path=customXml/item2.xml><?xml version="1.0" encoding="utf-8"?>
@@ -7141,9 +7156,12 @@
 </file>
 
 <file path=customXml/item3.xml><?xml version="1.0" encoding="utf-8"?>
-<p:properties xmlns:p="http://schemas.microsoft.com/office/2006/metadata/properties" xmlns:xsi="http://www.w3.org/2001/XMLSchema-instance" xmlns:pc="http://schemas.microsoft.com/office/infopath/2007/PartnerControls">
-  <documentManagement/>
-</p:properties>
+<?mso-contentType ?>
+<FormTemplates xmlns="http://schemas.microsoft.com/sharepoint/v3/contenttype/forms">
+  <Display>DocumentLibraryForm</Display>
+  <Edit>DocumentLibraryForm</Edit>
+  <New>DocumentLibraryForm</New>
+</FormTemplates>
 </file>
 
 <file path=customXml/item4.xml><?xml version="1.0" encoding="utf-8"?>
@@ -7151,9 +7169,10 @@
 </file>
 
 <file path=customXml/itemProps1.xml><?xml version="1.0" encoding="utf-8"?>
-<ds:datastoreItem xmlns:ds="http://schemas.openxmlformats.org/officeDocument/2006/customXml" ds:itemID="{8A0FDBBF-7B20-4961-8DC8-19394652E411}">
+<ds:datastoreItem xmlns:ds="http://schemas.openxmlformats.org/officeDocument/2006/customXml" ds:itemID="{4683FDA3-B0D4-46E0-AFC6-EDC4359CD05A}">
   <ds:schemaRefs>
-    <ds:schemaRef ds:uri="http://schemas.microsoft.com/sharepoint/v3/contenttype/forms"/>
+    <ds:schemaRef ds:uri="http://schemas.microsoft.com/office/2006/metadata/properties"/>
+    <ds:schemaRef ds:uri="http://schemas.microsoft.com/office/infopath/2007/PartnerControls"/>
   </ds:schemaRefs>
 </ds:datastoreItem>
 </file>
@@ -7178,10 +7197,9 @@
 </file>
 
 <file path=customXml/itemProps3.xml><?xml version="1.0" encoding="utf-8"?>
-<ds:datastoreItem xmlns:ds="http://schemas.openxmlformats.org/officeDocument/2006/customXml" ds:itemID="{4683FDA3-B0D4-46E0-AFC6-EDC4359CD05A}">
+<ds:datastoreItem xmlns:ds="http://schemas.openxmlformats.org/officeDocument/2006/customXml" ds:itemID="{8A0FDBBF-7B20-4961-8DC8-19394652E411}">
   <ds:schemaRefs>
-    <ds:schemaRef ds:uri="http://schemas.microsoft.com/office/2006/metadata/properties"/>
-    <ds:schemaRef ds:uri="http://schemas.microsoft.com/office/infopath/2007/PartnerControls"/>
+    <ds:schemaRef ds:uri="http://schemas.microsoft.com/sharepoint/v3/contenttype/forms"/>
   </ds:schemaRefs>
 </ds:datastoreItem>
 </file>

</xml_diff>

<commit_message>
vault backup: 2024-02-13 17:15:57
</commit_message>
<xml_diff>
--- a/Resumes & Documents/Resume_JeremyManiago_Spring2024.docx
+++ b/Resumes & Documents/Resume_JeremyManiago_Spring2024.docx
@@ -136,7 +136,7 @@
             <w:sz w:val="20"/>
             <w:szCs w:val="20"/>
           </w:rPr>
-          <w:t>http://www.linkedin.com/in/jjpm7</w:t>
+          <w:t>linkedin.com/in/jjpm7</w:t>
         </w:r>
       </w:hyperlink>
     </w:p>
@@ -434,25 +434,43 @@
           <w:sz w:val="20"/>
           <w:szCs w:val="20"/>
         </w:rPr>
-        <w:t xml:space="preserve">          </w:t>
-      </w:r>
-      <w:r>
-        <w:rPr>
-          <w:rFonts w:ascii="Arial" w:hAnsi="Arial" w:cs="Arial"/>
-          <w:color w:val="000000"/>
-          <w:sz w:val="20"/>
-          <w:szCs w:val="20"/>
-        </w:rPr>
-        <w:t xml:space="preserve"> Cumulative GPA: 3.</w:t>
-      </w:r>
-      <w:r>
-        <w:rPr>
-          <w:rFonts w:ascii="Arial" w:hAnsi="Arial" w:cs="Arial"/>
-          <w:color w:val="000000"/>
-          <w:sz w:val="20"/>
-          <w:szCs w:val="20"/>
-        </w:rPr>
-        <w:t>80</w:t>
+        <w:t xml:space="preserve">     </w:t>
+      </w:r>
+      <w:r>
+        <w:rPr>
+          <w:rFonts w:ascii="Arial" w:hAnsi="Arial" w:cs="Arial"/>
+          <w:color w:val="000000"/>
+          <w:sz w:val="20"/>
+          <w:szCs w:val="20"/>
+        </w:rPr>
+        <w:t xml:space="preserve">  </w:t>
+      </w:r>
+      <w:r>
+        <w:rPr>
+          <w:rFonts w:ascii="Arial" w:hAnsi="Arial" w:cs="Arial"/>
+          <w:color w:val="000000"/>
+          <w:sz w:val="20"/>
+          <w:szCs w:val="20"/>
+        </w:rPr>
+        <w:t>Cumulative GPA: 3.</w:t>
+      </w:r>
+      <w:r>
+        <w:rPr>
+          <w:rFonts w:ascii="Arial" w:hAnsi="Arial" w:cs="Arial"/>
+          <w:color w:val="000000"/>
+          <w:sz w:val="20"/>
+          <w:szCs w:val="20"/>
+        </w:rPr>
+        <w:t>8</w:t>
+      </w:r>
+      <w:r>
+        <w:rPr>
+          <w:rFonts w:ascii="Arial" w:hAnsi="Arial" w:cs="Arial"/>
+          <w:color w:val="000000"/>
+          <w:sz w:val="20"/>
+          <w:szCs w:val="20"/>
+        </w:rPr>
+        <w:t>/4.0</w:t>
       </w:r>
     </w:p>
     <w:p>
@@ -628,24 +646,6 @@
           <w:sz w:val="20"/>
           <w:szCs w:val="20"/>
         </w:rPr>
-        <w:t xml:space="preserve"> &amp;</w:t>
-      </w:r>
-      <w:r>
-        <w:rPr>
-          <w:rFonts w:ascii="Arial" w:hAnsi="Arial" w:cs="Arial"/>
-          <w:color w:val="000000"/>
-          <w:sz w:val="20"/>
-          <w:szCs w:val="20"/>
-        </w:rPr>
-        <w:t xml:space="preserve"> Materials</w:t>
-      </w:r>
-      <w:r>
-        <w:rPr>
-          <w:rFonts w:ascii="Arial" w:hAnsi="Arial" w:cs="Arial"/>
-          <w:color w:val="000000"/>
-          <w:sz w:val="20"/>
-          <w:szCs w:val="20"/>
-        </w:rPr>
         <w:t xml:space="preserve">, </w:t>
       </w:r>
       <w:r>
@@ -674,24 +674,6 @@
           <w:szCs w:val="20"/>
         </w:rPr>
         <w:t xml:space="preserve">, </w:t>
-      </w:r>
-      <w:r>
-        <w:rPr>
-          <w:rFonts w:ascii="Arial" w:hAnsi="Arial" w:cs="Arial"/>
-          <w:color w:val="000000"/>
-          <w:sz w:val="20"/>
-          <w:szCs w:val="20"/>
-        </w:rPr>
-        <w:t xml:space="preserve">Engineering </w:t>
-      </w:r>
-      <w:r>
-        <w:rPr>
-          <w:rFonts w:ascii="Arial" w:hAnsi="Arial" w:cs="Arial"/>
-          <w:color w:val="000000"/>
-          <w:sz w:val="20"/>
-          <w:szCs w:val="20"/>
-        </w:rPr>
-        <w:t xml:space="preserve">Materials, </w:t>
       </w:r>
       <w:r>
         <w:rPr>
@@ -846,7 +828,7 @@
           <w:bCs/>
           <w:color w:val="000000"/>
         </w:rPr>
-        <w:t>QUALIFICATIONS</w:t>
+        <w:t>TECHNICAL SKILLS</w:t>
       </w:r>
     </w:p>
     <w:p>
@@ -955,6 +937,15 @@
           <w:sz w:val="20"/>
           <w:szCs w:val="20"/>
         </w:rPr>
+        <w:t xml:space="preserve"> </w:t>
+      </w:r>
+      <w:r>
+        <w:rPr>
+          <w:rFonts w:ascii="Arial" w:hAnsi="Arial" w:cs="Arial"/>
+          <w:color w:val="000000"/>
+          <w:sz w:val="20"/>
+          <w:szCs w:val="20"/>
+        </w:rPr>
         <w:t>CAD</w:t>
       </w:r>
       <w:r>
@@ -1063,19 +1054,8 @@
           <w:sz w:val="20"/>
           <w:szCs w:val="20"/>
         </w:rPr>
-        <w:t xml:space="preserve">, </w:t>
-      </w:r>
-      <w:proofErr w:type="spellStart"/>
-      <w:r>
-        <w:rPr>
-          <w:rFonts w:ascii="Arial" w:hAnsi="Arial" w:cs="Arial"/>
-          <w:color w:val="000000"/>
-          <w:sz w:val="20"/>
-          <w:szCs w:val="20"/>
-        </w:rPr>
-        <w:t>OnShape</w:t>
-      </w:r>
-      <w:proofErr w:type="spellEnd"/>
+        <w:t>, OnShape</w:t>
+      </w:r>
       <w:r>
         <w:rPr>
           <w:rFonts w:ascii="Arial" w:hAnsi="Arial" w:cs="Arial"/>
@@ -1361,7 +1341,16 @@
           <w:bCs/>
           <w:color w:val="000000"/>
         </w:rPr>
-        <w:t>RELEVANT EXPERIENCE</w:t>
+        <w:t>RELEVANT</w:t>
+      </w:r>
+      <w:r>
+        <w:rPr>
+          <w:rFonts w:ascii="Arial" w:hAnsi="Arial" w:cs="Arial"/>
+          <w:b/>
+          <w:bCs/>
+          <w:color w:val="000000"/>
+        </w:rPr>
+        <w:t xml:space="preserve"> EXPERIENCE</w:t>
       </w:r>
     </w:p>
     <w:p>
@@ -1584,7 +1573,7 @@
           <w:sz w:val="20"/>
           <w:szCs w:val="20"/>
         </w:rPr>
-        <w:t xml:space="preserve">Directed our </w:t>
+        <w:t xml:space="preserve">Lead CCNY’s </w:t>
       </w:r>
       <w:r>
         <w:rPr>
@@ -1611,7 +1600,61 @@
           <w:sz w:val="20"/>
           <w:szCs w:val="20"/>
         </w:rPr>
-        <w:t>Design Build Fly (DBF) RC plane design through the Aircraft Design Division, which includes the aerodynamics, structures, and payloads sections. Tasks were assigned accordingly based on section concentration.</w:t>
+        <w:t xml:space="preserve">Design Build Fly (DBF) </w:t>
+      </w:r>
+      <w:r>
+        <w:rPr>
+          <w:rFonts w:ascii="Arial" w:hAnsi="Arial" w:cs="Arial"/>
+          <w:color w:val="000000"/>
+          <w:sz w:val="20"/>
+          <w:szCs w:val="20"/>
+        </w:rPr>
+        <w:t xml:space="preserve">team in building an </w:t>
+      </w:r>
+      <w:r>
+        <w:rPr>
+          <w:rFonts w:ascii="Arial" w:hAnsi="Arial" w:cs="Arial"/>
+          <w:color w:val="000000"/>
+          <w:sz w:val="20"/>
+          <w:szCs w:val="20"/>
+        </w:rPr>
+        <w:t xml:space="preserve">RC </w:t>
+      </w:r>
+      <w:r>
+        <w:rPr>
+          <w:rFonts w:ascii="Arial" w:hAnsi="Arial" w:cs="Arial"/>
+          <w:color w:val="000000"/>
+          <w:sz w:val="20"/>
+          <w:szCs w:val="20"/>
+        </w:rPr>
+        <w:t>plane by</w:t>
+      </w:r>
+      <w:r>
+        <w:rPr>
+          <w:rFonts w:ascii="Arial" w:hAnsi="Arial" w:cs="Arial"/>
+          <w:color w:val="000000"/>
+          <w:sz w:val="20"/>
+          <w:szCs w:val="20"/>
+        </w:rPr>
+        <w:t xml:space="preserve"> overseeing </w:t>
+      </w:r>
+      <w:r>
+        <w:rPr>
+          <w:rFonts w:ascii="Arial" w:hAnsi="Arial" w:cs="Arial"/>
+          <w:color w:val="000000"/>
+          <w:sz w:val="20"/>
+          <w:szCs w:val="20"/>
+        </w:rPr>
+        <w:t xml:space="preserve">the aerodynamics, structures, and </w:t>
+      </w:r>
+      <w:r>
+        <w:rPr>
+          <w:rFonts w:ascii="Arial" w:hAnsi="Arial" w:cs="Arial"/>
+          <w:color w:val="000000"/>
+          <w:sz w:val="20"/>
+          <w:szCs w:val="20"/>
+        </w:rPr>
+        <w:t>payloads subteams</w:t>
       </w:r>
     </w:p>
     <w:p>
@@ -1646,7 +1689,402 @@
           <w:sz w:val="20"/>
           <w:szCs w:val="20"/>
         </w:rPr>
-        <w:t>efficient aircraft design through system and sub-system requirements based on DBF rules and constraints.</w:t>
+        <w:t xml:space="preserve">compliant </w:t>
+      </w:r>
+      <w:r>
+        <w:rPr>
+          <w:rFonts w:ascii="Arial" w:hAnsi="Arial" w:cs="Arial"/>
+          <w:color w:val="000000"/>
+          <w:sz w:val="20"/>
+          <w:szCs w:val="20"/>
+        </w:rPr>
+        <w:t>aircraft design through system and sub-system requirements based on DBF rules</w:t>
+      </w:r>
+      <w:r>
+        <w:rPr>
+          <w:rFonts w:ascii="Arial" w:hAnsi="Arial" w:cs="Arial"/>
+          <w:color w:val="000000"/>
+          <w:sz w:val="20"/>
+          <w:szCs w:val="20"/>
+        </w:rPr>
+        <w:t xml:space="preserve">. </w:t>
+      </w:r>
+      <w:r>
+        <w:rPr>
+          <w:rFonts w:ascii="Arial" w:hAnsi="Arial" w:cs="Arial"/>
+          <w:color w:val="000000"/>
+          <w:sz w:val="20"/>
+          <w:szCs w:val="20"/>
+        </w:rPr>
+        <w:t>Iteratively improved designs based on constraints such as project timelines, manufacturability, and assembly integration</w:t>
+      </w:r>
+      <w:r>
+        <w:rPr>
+          <w:rFonts w:ascii="Arial" w:hAnsi="Arial" w:cs="Arial"/>
+          <w:color w:val="000000"/>
+          <w:sz w:val="20"/>
+          <w:szCs w:val="20"/>
+        </w:rPr>
+        <w:t>, increasing efficiency</w:t>
+      </w:r>
+    </w:p>
+    <w:p>
+      <w:pPr>
+        <w:pStyle w:val="NormalWeb"/>
+        <w:numPr>
+          <w:ilvl w:val="0"/>
+          <w:numId w:val="10"/>
+        </w:numPr>
+        <w:spacing w:before="0" w:beforeAutospacing="0" w:after="120" w:afterAutospacing="0" w:line="276" w:lineRule="auto"/>
+        <w:textAlignment w:val="baseline"/>
+        <w:rPr>
+          <w:rFonts w:ascii="Arial" w:hAnsi="Arial" w:cs="Arial"/>
+          <w:color w:val="000000"/>
+          <w:sz w:val="20"/>
+          <w:szCs w:val="20"/>
+        </w:rPr>
+      </w:pPr>
+      <w:r>
+        <w:rPr>
+          <w:rFonts w:ascii="Arial" w:hAnsi="Arial" w:cs="Arial"/>
+          <w:color w:val="000000"/>
+          <w:sz w:val="20"/>
+          <w:szCs w:val="20"/>
+        </w:rPr>
+        <w:t xml:space="preserve">Trained new </w:t>
+      </w:r>
+      <w:r>
+        <w:rPr>
+          <w:rFonts w:ascii="Arial" w:hAnsi="Arial" w:cs="Arial"/>
+          <w:color w:val="000000"/>
+          <w:sz w:val="20"/>
+          <w:szCs w:val="20"/>
+        </w:rPr>
+        <w:t xml:space="preserve">club </w:t>
+      </w:r>
+      <w:r>
+        <w:rPr>
+          <w:rFonts w:ascii="Arial" w:hAnsi="Arial" w:cs="Arial"/>
+          <w:color w:val="000000"/>
+          <w:sz w:val="20"/>
+          <w:szCs w:val="20"/>
+        </w:rPr>
+        <w:t xml:space="preserve">members </w:t>
+      </w:r>
+      <w:r>
+        <w:rPr>
+          <w:rFonts w:ascii="Arial" w:hAnsi="Arial" w:cs="Arial"/>
+          <w:color w:val="000000"/>
+          <w:sz w:val="20"/>
+          <w:szCs w:val="20"/>
+        </w:rPr>
+        <w:t xml:space="preserve">in 3D CAD </w:t>
+      </w:r>
+      <w:r>
+        <w:rPr>
+          <w:rFonts w:ascii="Arial" w:hAnsi="Arial" w:cs="Arial"/>
+          <w:color w:val="000000"/>
+          <w:sz w:val="20"/>
+          <w:szCs w:val="20"/>
+        </w:rPr>
+        <w:t xml:space="preserve">utilizing </w:t>
+      </w:r>
+      <w:r>
+        <w:rPr>
+          <w:rFonts w:ascii="Arial" w:hAnsi="Arial" w:cs="Arial"/>
+          <w:color w:val="000000"/>
+          <w:sz w:val="20"/>
+          <w:szCs w:val="20"/>
+        </w:rPr>
+        <w:t>Solidworks and Onshape. Introduced members to fundamental aircraft design concepts alongside Computation</w:t>
+      </w:r>
+      <w:r>
+        <w:rPr>
+          <w:rFonts w:ascii="Arial" w:hAnsi="Arial" w:cs="Arial"/>
+          <w:color w:val="000000"/>
+          <w:sz w:val="20"/>
+          <w:szCs w:val="20"/>
+        </w:rPr>
+        <w:t>al</w:t>
+      </w:r>
+      <w:r>
+        <w:rPr>
+          <w:rFonts w:ascii="Arial" w:hAnsi="Arial" w:cs="Arial"/>
+          <w:color w:val="000000"/>
+          <w:sz w:val="20"/>
+          <w:szCs w:val="20"/>
+        </w:rPr>
+        <w:t xml:space="preserve"> Fluid Dynamics</w:t>
+      </w:r>
+      <w:r>
+        <w:rPr>
+          <w:rFonts w:ascii="Arial" w:hAnsi="Arial" w:cs="Arial"/>
+          <w:color w:val="000000"/>
+          <w:sz w:val="20"/>
+          <w:szCs w:val="20"/>
+        </w:rPr>
+        <w:t xml:space="preserve"> (CFD)</w:t>
+      </w:r>
+      <w:r>
+        <w:rPr>
+          <w:rFonts w:ascii="Arial" w:hAnsi="Arial" w:cs="Arial"/>
+          <w:color w:val="000000"/>
+          <w:sz w:val="20"/>
+          <w:szCs w:val="20"/>
+        </w:rPr>
+        <w:t xml:space="preserve"> and Finite Element Analysis</w:t>
+      </w:r>
+      <w:r>
+        <w:rPr>
+          <w:rFonts w:ascii="Arial" w:hAnsi="Arial" w:cs="Arial"/>
+          <w:color w:val="000000"/>
+          <w:sz w:val="20"/>
+          <w:szCs w:val="20"/>
+        </w:rPr>
+        <w:t xml:space="preserve"> (FEA)</w:t>
+      </w:r>
+      <w:r>
+        <w:rPr>
+          <w:rFonts w:ascii="Arial" w:hAnsi="Arial" w:cs="Arial"/>
+          <w:color w:val="000000"/>
+          <w:sz w:val="20"/>
+          <w:szCs w:val="20"/>
+        </w:rPr>
+        <w:t xml:space="preserve"> through workshops</w:t>
+      </w:r>
+    </w:p>
+    <w:p>
+      <w:pPr>
+        <w:pStyle w:val="NormalWeb"/>
+        <w:spacing w:before="0" w:beforeAutospacing="0" w:after="0" w:afterAutospacing="0" w:line="276" w:lineRule="auto"/>
+        <w:rPr>
+          <w:rFonts w:ascii="Arial" w:hAnsi="Arial" w:cs="Arial"/>
+          <w:sz w:val="20"/>
+          <w:szCs w:val="20"/>
+        </w:rPr>
+      </w:pPr>
+      <w:r>
+        <w:rPr>
+          <w:rFonts w:ascii="Arial" w:hAnsi="Arial" w:cs="Arial"/>
+          <w:b/>
+          <w:bCs/>
+          <w:color w:val="000000"/>
+          <w:sz w:val="20"/>
+          <w:szCs w:val="20"/>
+        </w:rPr>
+        <w:t>DOE SULI Intern</w:t>
+      </w:r>
+      <w:r>
+        <w:rPr>
+          <w:rFonts w:ascii="Arial" w:hAnsi="Arial" w:cs="Arial"/>
+          <w:b/>
+          <w:bCs/>
+          <w:color w:val="000000"/>
+          <w:sz w:val="20"/>
+          <w:szCs w:val="20"/>
+        </w:rPr>
+        <w:t>,</w:t>
+      </w:r>
+      <w:r>
+        <w:rPr>
+          <w:rFonts w:ascii="Arial" w:hAnsi="Arial" w:cs="Arial"/>
+          <w:b/>
+          <w:bCs/>
+          <w:color w:val="000000"/>
+          <w:sz w:val="20"/>
+          <w:szCs w:val="20"/>
+        </w:rPr>
+        <w:t xml:space="preserve"> Princeton Plasma Physics Laboratory, NJ</w:t>
+      </w:r>
+      <w:r>
+        <w:rPr>
+          <w:rFonts w:ascii="Arial" w:hAnsi="Arial" w:cs="Arial"/>
+          <w:b/>
+          <w:bCs/>
+          <w:color w:val="000000"/>
+          <w:sz w:val="20"/>
+          <w:szCs w:val="20"/>
+        </w:rPr>
+        <w:t xml:space="preserve">              </w:t>
+      </w:r>
+      <w:r>
+        <w:rPr>
+          <w:rStyle w:val="apple-tab-span"/>
+          <w:rFonts w:ascii="Arial" w:hAnsi="Arial" w:cs="Arial"/>
+          <w:b/>
+          <w:bCs/>
+          <w:color w:val="000000"/>
+          <w:sz w:val="20"/>
+          <w:szCs w:val="20"/>
+        </w:rPr>
+        <w:tab/>
+      </w:r>
+      <w:r>
+        <w:rPr>
+          <w:rStyle w:val="apple-tab-span"/>
+          <w:rFonts w:ascii="Arial" w:hAnsi="Arial" w:cs="Arial"/>
+          <w:b/>
+          <w:bCs/>
+          <w:color w:val="000000"/>
+          <w:sz w:val="20"/>
+          <w:szCs w:val="20"/>
+        </w:rPr>
+        <w:tab/>
+      </w:r>
+      <w:r>
+        <w:rPr>
+          <w:rFonts w:ascii="Arial" w:hAnsi="Arial" w:cs="Arial"/>
+          <w:b/>
+          <w:bCs/>
+          <w:color w:val="000000"/>
+          <w:sz w:val="20"/>
+          <w:szCs w:val="20"/>
+        </w:rPr>
+        <w:t xml:space="preserve">    </w:t>
+      </w:r>
+      <w:r>
+        <w:rPr>
+          <w:rFonts w:ascii="Arial" w:hAnsi="Arial" w:cs="Arial"/>
+          <w:b/>
+          <w:bCs/>
+          <w:color w:val="000000"/>
+          <w:sz w:val="20"/>
+          <w:szCs w:val="20"/>
+        </w:rPr>
+        <w:tab/>
+        <w:t xml:space="preserve">              </w:t>
+      </w:r>
+      <w:r>
+        <w:rPr>
+          <w:rFonts w:ascii="Arial" w:hAnsi="Arial" w:cs="Arial"/>
+          <w:b/>
+          <w:bCs/>
+          <w:color w:val="000000"/>
+          <w:sz w:val="20"/>
+          <w:szCs w:val="20"/>
+        </w:rPr>
+        <w:t xml:space="preserve">          </w:t>
+      </w:r>
+      <w:r>
+        <w:rPr>
+          <w:rFonts w:ascii="Arial" w:hAnsi="Arial" w:cs="Arial"/>
+          <w:b/>
+          <w:bCs/>
+          <w:color w:val="000000"/>
+          <w:sz w:val="20"/>
+          <w:szCs w:val="20"/>
+        </w:rPr>
+        <w:t xml:space="preserve">  </w:t>
+      </w:r>
+      <w:r>
+        <w:rPr>
+          <w:rFonts w:ascii="Arial" w:hAnsi="Arial" w:cs="Arial"/>
+          <w:b/>
+          <w:bCs/>
+          <w:color w:val="000000"/>
+          <w:sz w:val="20"/>
+          <w:szCs w:val="20"/>
+        </w:rPr>
+        <w:t>Jun</w:t>
+      </w:r>
+      <w:r>
+        <w:rPr>
+          <w:rFonts w:ascii="Arial" w:hAnsi="Arial" w:cs="Arial"/>
+          <w:b/>
+          <w:bCs/>
+          <w:color w:val="000000"/>
+          <w:sz w:val="20"/>
+          <w:szCs w:val="20"/>
+        </w:rPr>
+        <w:t xml:space="preserve"> 20</w:t>
+      </w:r>
+      <w:r>
+        <w:rPr>
+          <w:rFonts w:ascii="Arial" w:hAnsi="Arial" w:cs="Arial"/>
+          <w:b/>
+          <w:bCs/>
+          <w:color w:val="000000"/>
+          <w:sz w:val="20"/>
+          <w:szCs w:val="20"/>
+        </w:rPr>
+        <w:t>23</w:t>
+      </w:r>
+      <w:r>
+        <w:rPr>
+          <w:rFonts w:ascii="Arial" w:hAnsi="Arial" w:cs="Arial"/>
+          <w:b/>
+          <w:bCs/>
+          <w:color w:val="000000"/>
+          <w:sz w:val="20"/>
+          <w:szCs w:val="20"/>
+        </w:rPr>
+        <w:t xml:space="preserve"> </w:t>
+      </w:r>
+      <w:r>
+        <w:rPr>
+          <w:rFonts w:ascii="Arial" w:hAnsi="Arial" w:cs="Arial"/>
+          <w:b/>
+          <w:bCs/>
+          <w:color w:val="000000"/>
+          <w:sz w:val="20"/>
+          <w:szCs w:val="20"/>
+        </w:rPr>
+        <w:t>–</w:t>
+      </w:r>
+      <w:r>
+        <w:rPr>
+          <w:rFonts w:ascii="Arial" w:hAnsi="Arial" w:cs="Arial"/>
+          <w:b/>
+          <w:bCs/>
+          <w:color w:val="000000"/>
+          <w:sz w:val="20"/>
+          <w:szCs w:val="20"/>
+        </w:rPr>
+        <w:t xml:space="preserve"> </w:t>
+      </w:r>
+      <w:r>
+        <w:rPr>
+          <w:rFonts w:ascii="Arial" w:hAnsi="Arial" w:cs="Arial"/>
+          <w:b/>
+          <w:bCs/>
+          <w:color w:val="000000"/>
+          <w:sz w:val="20"/>
+          <w:szCs w:val="20"/>
+        </w:rPr>
+        <w:t>A</w:t>
+      </w:r>
+      <w:r>
+        <w:rPr>
+          <w:rFonts w:ascii="Arial" w:hAnsi="Arial" w:cs="Arial"/>
+          <w:b/>
+          <w:bCs/>
+          <w:color w:val="000000"/>
+          <w:sz w:val="20"/>
+          <w:szCs w:val="20"/>
+        </w:rPr>
+        <w:t>ug</w:t>
+      </w:r>
+      <w:r>
+        <w:rPr>
+          <w:rFonts w:ascii="Arial" w:hAnsi="Arial" w:cs="Arial"/>
+          <w:b/>
+          <w:bCs/>
+          <w:color w:val="000000"/>
+          <w:sz w:val="20"/>
+          <w:szCs w:val="20"/>
+        </w:rPr>
+        <w:t xml:space="preserve"> 202</w:t>
+      </w:r>
+      <w:r>
+        <w:rPr>
+          <w:rFonts w:ascii="Arial" w:hAnsi="Arial" w:cs="Arial"/>
+          <w:b/>
+          <w:bCs/>
+          <w:color w:val="000000"/>
+          <w:sz w:val="20"/>
+          <w:szCs w:val="20"/>
+        </w:rPr>
+        <w:t>3</w:t>
       </w:r>
     </w:p>
     <w:p>
@@ -1672,7 +2110,131 @@
           <w:sz w:val="20"/>
           <w:szCs w:val="20"/>
         </w:rPr>
-        <w:t>Iteratively improved designs based on constraints such as project timelines, manufacturability, and assembly integration.</w:t>
+        <w:t>Participated in a 2-week long</w:t>
+      </w:r>
+      <w:r>
+        <w:rPr>
+          <w:rFonts w:ascii="Arial" w:hAnsi="Arial" w:cs="Arial"/>
+          <w:color w:val="000000"/>
+          <w:sz w:val="20"/>
+          <w:szCs w:val="20"/>
+        </w:rPr>
+        <w:t xml:space="preserve"> training</w:t>
+      </w:r>
+      <w:r>
+        <w:rPr>
+          <w:rFonts w:ascii="Arial" w:hAnsi="Arial" w:cs="Arial"/>
+          <w:color w:val="000000"/>
+          <w:sz w:val="20"/>
+          <w:szCs w:val="20"/>
+        </w:rPr>
+        <w:t xml:space="preserve"> course in plasma physics and fusion energy</w:t>
+      </w:r>
+    </w:p>
+    <w:p>
+      <w:pPr>
+        <w:pStyle w:val="NormalWeb"/>
+        <w:numPr>
+          <w:ilvl w:val="0"/>
+          <w:numId w:val="10"/>
+        </w:numPr>
+        <w:spacing w:before="0" w:beforeAutospacing="0" w:after="0" w:afterAutospacing="0" w:line="276" w:lineRule="auto"/>
+        <w:textAlignment w:val="baseline"/>
+        <w:rPr>
+          <w:rFonts w:ascii="Arial" w:hAnsi="Arial" w:cs="Arial"/>
+          <w:color w:val="000000"/>
+          <w:sz w:val="20"/>
+          <w:szCs w:val="20"/>
+        </w:rPr>
+      </w:pPr>
+      <w:r>
+        <w:rPr>
+          <w:rFonts w:ascii="Arial" w:hAnsi="Arial" w:cs="Arial"/>
+          <w:color w:val="000000"/>
+          <w:sz w:val="20"/>
+          <w:szCs w:val="20"/>
+        </w:rPr>
+        <w:t xml:space="preserve">Researched novel x-ray 2D dual crystal spectroscopy imaging system </w:t>
+      </w:r>
+      <w:r>
+        <w:rPr>
+          <w:rFonts w:ascii="Arial" w:hAnsi="Arial" w:cs="Arial"/>
+          <w:color w:val="000000"/>
+          <w:sz w:val="20"/>
+          <w:szCs w:val="20"/>
+        </w:rPr>
+        <w:t xml:space="preserve">that alleviates imaging errors from </w:t>
+      </w:r>
+      <w:r>
+        <w:rPr>
+          <w:rFonts w:ascii="Arial" w:hAnsi="Arial" w:cs="Arial"/>
+          <w:color w:val="000000"/>
+          <w:sz w:val="20"/>
+          <w:szCs w:val="20"/>
+        </w:rPr>
+        <w:t>previous methods in imaging inertial confinement fusion (ICF) and high energy density (HED) plasmas</w:t>
+      </w:r>
+    </w:p>
+    <w:p>
+      <w:pPr>
+        <w:pStyle w:val="NormalWeb"/>
+        <w:numPr>
+          <w:ilvl w:val="0"/>
+          <w:numId w:val="10"/>
+        </w:numPr>
+        <w:spacing w:before="0" w:beforeAutospacing="0" w:after="0" w:afterAutospacing="0" w:line="276" w:lineRule="auto"/>
+        <w:textAlignment w:val="baseline"/>
+        <w:rPr>
+          <w:rFonts w:ascii="Arial" w:hAnsi="Arial" w:cs="Arial"/>
+          <w:color w:val="000000"/>
+          <w:sz w:val="20"/>
+          <w:szCs w:val="20"/>
+        </w:rPr>
+      </w:pPr>
+      <w:r>
+        <w:rPr>
+          <w:rFonts w:ascii="Arial" w:hAnsi="Arial" w:cs="Arial"/>
+          <w:color w:val="000000"/>
+          <w:sz w:val="20"/>
+          <w:szCs w:val="20"/>
+        </w:rPr>
+        <w:t xml:space="preserve">Developed a MATLAB </w:t>
+      </w:r>
+      <w:r>
+        <w:rPr>
+          <w:rFonts w:ascii="Arial" w:hAnsi="Arial" w:cs="Arial"/>
+          <w:color w:val="000000"/>
+          <w:sz w:val="20"/>
+          <w:szCs w:val="20"/>
+        </w:rPr>
+        <w:t>script</w:t>
+      </w:r>
+      <w:r>
+        <w:rPr>
+          <w:rFonts w:ascii="Arial" w:hAnsi="Arial" w:cs="Arial"/>
+          <w:color w:val="000000"/>
+          <w:sz w:val="20"/>
+          <w:szCs w:val="20"/>
+        </w:rPr>
+        <w:t xml:space="preserve"> to calculate optimal crystal positions and translate them into a raytracing python package</w:t>
+      </w:r>
+      <w:r>
+        <w:rPr>
+          <w:rFonts w:ascii="Arial" w:hAnsi="Arial" w:cs="Arial"/>
+          <w:color w:val="000000"/>
+          <w:sz w:val="20"/>
+          <w:szCs w:val="20"/>
+        </w:rPr>
+        <w:t>.</w:t>
+      </w:r>
+      <w:r>
+        <w:rPr>
+          <w:rFonts w:ascii="Arial" w:hAnsi="Arial" w:cs="Arial"/>
+          <w:color w:val="000000"/>
+          <w:sz w:val="20"/>
+          <w:szCs w:val="20"/>
+        </w:rPr>
+        <w:t xml:space="preserve"> </w:t>
       </w:r>
     </w:p>
     <w:p>
@@ -1698,273 +2260,11 @@
           <w:sz w:val="20"/>
           <w:szCs w:val="20"/>
         </w:rPr>
-        <w:t xml:space="preserve">Trained new AIAA members </w:t>
-      </w:r>
-      <w:r>
-        <w:rPr>
-          <w:rFonts w:ascii="Arial" w:hAnsi="Arial" w:cs="Arial"/>
-          <w:color w:val="000000"/>
-          <w:sz w:val="20"/>
-          <w:szCs w:val="20"/>
-        </w:rPr>
-        <w:t xml:space="preserve">in 3D CAD within </w:t>
-      </w:r>
-      <w:proofErr w:type="spellStart"/>
-      <w:r>
-        <w:rPr>
-          <w:rFonts w:ascii="Arial" w:hAnsi="Arial" w:cs="Arial"/>
-          <w:color w:val="000000"/>
-          <w:sz w:val="20"/>
-          <w:szCs w:val="20"/>
-        </w:rPr>
-        <w:t>Solidworks</w:t>
-      </w:r>
-      <w:proofErr w:type="spellEnd"/>
-      <w:r>
-        <w:rPr>
-          <w:rFonts w:ascii="Arial" w:hAnsi="Arial" w:cs="Arial"/>
-          <w:color w:val="000000"/>
-          <w:sz w:val="20"/>
-          <w:szCs w:val="20"/>
-        </w:rPr>
-        <w:t xml:space="preserve"> and </w:t>
-      </w:r>
-      <w:proofErr w:type="spellStart"/>
-      <w:r>
-        <w:rPr>
-          <w:rFonts w:ascii="Arial" w:hAnsi="Arial" w:cs="Arial"/>
-          <w:color w:val="000000"/>
-          <w:sz w:val="20"/>
-          <w:szCs w:val="20"/>
-        </w:rPr>
-        <w:t>Onshape</w:t>
-      </w:r>
-      <w:proofErr w:type="spellEnd"/>
-      <w:r>
-        <w:rPr>
-          <w:rFonts w:ascii="Arial" w:hAnsi="Arial" w:cs="Arial"/>
-          <w:color w:val="000000"/>
-          <w:sz w:val="20"/>
-          <w:szCs w:val="20"/>
-        </w:rPr>
-        <w:t>. Introduced members to fundamental aircraft design concepts alongside Computation</w:t>
-      </w:r>
-      <w:r>
-        <w:rPr>
-          <w:rFonts w:ascii="Arial" w:hAnsi="Arial" w:cs="Arial"/>
-          <w:color w:val="000000"/>
-          <w:sz w:val="20"/>
-          <w:szCs w:val="20"/>
-        </w:rPr>
-        <w:t>al</w:t>
-      </w:r>
-      <w:r>
-        <w:rPr>
-          <w:rFonts w:ascii="Arial" w:hAnsi="Arial" w:cs="Arial"/>
-          <w:color w:val="000000"/>
-          <w:sz w:val="20"/>
-          <w:szCs w:val="20"/>
-        </w:rPr>
-        <w:t xml:space="preserve"> Fluid Dynamics</w:t>
-      </w:r>
-      <w:r>
-        <w:rPr>
-          <w:rFonts w:ascii="Arial" w:hAnsi="Arial" w:cs="Arial"/>
-          <w:color w:val="000000"/>
-          <w:sz w:val="20"/>
-          <w:szCs w:val="20"/>
-        </w:rPr>
-        <w:t xml:space="preserve"> (CFD)</w:t>
-      </w:r>
-      <w:r>
-        <w:rPr>
-          <w:rFonts w:ascii="Arial" w:hAnsi="Arial" w:cs="Arial"/>
-          <w:color w:val="000000"/>
-          <w:sz w:val="20"/>
-          <w:szCs w:val="20"/>
-        </w:rPr>
-        <w:t xml:space="preserve"> and Finite Element Analysis</w:t>
-      </w:r>
-      <w:r>
-        <w:rPr>
-          <w:rFonts w:ascii="Arial" w:hAnsi="Arial" w:cs="Arial"/>
-          <w:color w:val="000000"/>
-          <w:sz w:val="20"/>
-          <w:szCs w:val="20"/>
-        </w:rPr>
-        <w:t xml:space="preserve"> (FEA)</w:t>
-      </w:r>
-      <w:r>
-        <w:rPr>
-          <w:rFonts w:ascii="Arial" w:hAnsi="Arial" w:cs="Arial"/>
-          <w:color w:val="000000"/>
-          <w:sz w:val="20"/>
-          <w:szCs w:val="20"/>
-        </w:rPr>
-        <w:t xml:space="preserve"> through workshops.</w:t>
-      </w:r>
-    </w:p>
-    <w:p>
-      <w:pPr>
-        <w:pStyle w:val="NormalWeb"/>
-        <w:spacing w:before="0" w:beforeAutospacing="0" w:after="0" w:afterAutospacing="0" w:line="276" w:lineRule="auto"/>
-        <w:rPr>
-          <w:rFonts w:ascii="Arial" w:hAnsi="Arial" w:cs="Arial"/>
-          <w:sz w:val="20"/>
-          <w:szCs w:val="20"/>
-        </w:rPr>
-      </w:pPr>
-      <w:r>
-        <w:rPr>
-          <w:rFonts w:ascii="Arial" w:hAnsi="Arial" w:cs="Arial"/>
-          <w:b/>
-          <w:bCs/>
-          <w:color w:val="000000"/>
-          <w:sz w:val="20"/>
-          <w:szCs w:val="20"/>
-        </w:rPr>
-        <w:t>DOE SULI Intern</w:t>
-      </w:r>
-      <w:r>
-        <w:rPr>
-          <w:rFonts w:ascii="Arial" w:hAnsi="Arial" w:cs="Arial"/>
-          <w:b/>
-          <w:bCs/>
-          <w:color w:val="000000"/>
-          <w:sz w:val="20"/>
-          <w:szCs w:val="20"/>
-        </w:rPr>
-        <w:t>,</w:t>
-      </w:r>
-      <w:r>
-        <w:rPr>
-          <w:rFonts w:ascii="Arial" w:hAnsi="Arial" w:cs="Arial"/>
-          <w:b/>
-          <w:bCs/>
-          <w:color w:val="000000"/>
-          <w:sz w:val="20"/>
-          <w:szCs w:val="20"/>
-        </w:rPr>
-        <w:t xml:space="preserve"> Princeton Plasma Physics Laboratory, NJ</w:t>
-      </w:r>
-      <w:r>
-        <w:rPr>
-          <w:rFonts w:ascii="Arial" w:hAnsi="Arial" w:cs="Arial"/>
-          <w:b/>
-          <w:bCs/>
-          <w:color w:val="000000"/>
-          <w:sz w:val="20"/>
-          <w:szCs w:val="20"/>
-        </w:rPr>
-        <w:t xml:space="preserve">              </w:t>
-      </w:r>
-      <w:r>
-        <w:rPr>
-          <w:rStyle w:val="apple-tab-span"/>
-          <w:rFonts w:ascii="Arial" w:hAnsi="Arial" w:cs="Arial"/>
-          <w:b/>
-          <w:bCs/>
-          <w:color w:val="000000"/>
-          <w:sz w:val="20"/>
-          <w:szCs w:val="20"/>
-        </w:rPr>
-        <w:tab/>
-      </w:r>
-      <w:r>
-        <w:rPr>
-          <w:rStyle w:val="apple-tab-span"/>
-          <w:rFonts w:ascii="Arial" w:hAnsi="Arial" w:cs="Arial"/>
-          <w:b/>
-          <w:bCs/>
-          <w:color w:val="000000"/>
-          <w:sz w:val="20"/>
-          <w:szCs w:val="20"/>
-        </w:rPr>
-        <w:tab/>
-      </w:r>
-      <w:r>
-        <w:rPr>
-          <w:rFonts w:ascii="Arial" w:hAnsi="Arial" w:cs="Arial"/>
-          <w:b/>
-          <w:bCs/>
-          <w:color w:val="000000"/>
-          <w:sz w:val="20"/>
-          <w:szCs w:val="20"/>
-        </w:rPr>
-        <w:t xml:space="preserve">    </w:t>
-      </w:r>
-      <w:r>
-        <w:rPr>
-          <w:rFonts w:ascii="Arial" w:hAnsi="Arial" w:cs="Arial"/>
-          <w:b/>
-          <w:bCs/>
-          <w:color w:val="000000"/>
-          <w:sz w:val="20"/>
-          <w:szCs w:val="20"/>
-        </w:rPr>
-        <w:tab/>
-        <w:t xml:space="preserve">              </w:t>
-      </w:r>
-      <w:r>
-        <w:rPr>
-          <w:rFonts w:ascii="Arial" w:hAnsi="Arial" w:cs="Arial"/>
-          <w:b/>
-          <w:bCs/>
-          <w:color w:val="000000"/>
-          <w:sz w:val="20"/>
-          <w:szCs w:val="20"/>
-        </w:rPr>
-        <w:t xml:space="preserve">          </w:t>
-      </w:r>
-      <w:r>
-        <w:rPr>
-          <w:rFonts w:ascii="Arial" w:hAnsi="Arial" w:cs="Arial"/>
-          <w:b/>
-          <w:bCs/>
-          <w:color w:val="000000"/>
-          <w:sz w:val="20"/>
-          <w:szCs w:val="20"/>
-        </w:rPr>
-        <w:t xml:space="preserve">  </w:t>
-      </w:r>
-      <w:r>
-        <w:rPr>
-          <w:rFonts w:ascii="Arial" w:hAnsi="Arial" w:cs="Arial"/>
-          <w:b/>
-          <w:bCs/>
-          <w:color w:val="000000"/>
-          <w:sz w:val="20"/>
-          <w:szCs w:val="20"/>
-        </w:rPr>
-        <w:t>Jun</w:t>
-      </w:r>
-      <w:r>
-        <w:rPr>
-          <w:rFonts w:ascii="Arial" w:hAnsi="Arial" w:cs="Arial"/>
-          <w:b/>
-          <w:bCs/>
-          <w:color w:val="000000"/>
-          <w:sz w:val="20"/>
-          <w:szCs w:val="20"/>
-        </w:rPr>
-        <w:t xml:space="preserve"> 20</w:t>
-      </w:r>
-      <w:r>
-        <w:rPr>
-          <w:rFonts w:ascii="Arial" w:hAnsi="Arial" w:cs="Arial"/>
-          <w:b/>
-          <w:bCs/>
-          <w:color w:val="000000"/>
-          <w:sz w:val="20"/>
-          <w:szCs w:val="20"/>
-        </w:rPr>
-        <w:t>23</w:t>
-      </w:r>
-      <w:r>
-        <w:rPr>
-          <w:rFonts w:ascii="Arial" w:hAnsi="Arial" w:cs="Arial"/>
-          <w:b/>
-          <w:bCs/>
+        <w:t>Analyzed detector image efficiency and obtained</w:t>
+      </w:r>
+      <w:r>
+        <w:rPr>
+          <w:rFonts w:ascii="Arial" w:hAnsi="Arial" w:cs="Arial"/>
           <w:color w:val="000000"/>
           <w:sz w:val="20"/>
           <w:szCs w:val="20"/>
@@ -1974,262 +2274,11 @@
       <w:r>
         <w:rPr>
           <w:rFonts w:ascii="Arial" w:hAnsi="Arial" w:cs="Arial"/>
-          <w:b/>
-          <w:bCs/>
-          <w:color w:val="000000"/>
-          <w:sz w:val="20"/>
-          <w:szCs w:val="20"/>
-        </w:rPr>
-        <w:t>–</w:t>
-      </w:r>
-      <w:r>
-        <w:rPr>
-          <w:rFonts w:ascii="Arial" w:hAnsi="Arial" w:cs="Arial"/>
-          <w:b/>
-          <w:bCs/>
-          <w:color w:val="000000"/>
-          <w:sz w:val="20"/>
-          <w:szCs w:val="20"/>
-        </w:rPr>
-        <w:t xml:space="preserve"> </w:t>
-      </w:r>
-      <w:r>
-        <w:rPr>
-          <w:rFonts w:ascii="Arial" w:hAnsi="Arial" w:cs="Arial"/>
-          <w:b/>
-          <w:bCs/>
-          <w:color w:val="000000"/>
-          <w:sz w:val="20"/>
-          <w:szCs w:val="20"/>
-        </w:rPr>
-        <w:t>A</w:t>
-      </w:r>
-      <w:r>
-        <w:rPr>
-          <w:rFonts w:ascii="Arial" w:hAnsi="Arial" w:cs="Arial"/>
-          <w:b/>
-          <w:bCs/>
-          <w:color w:val="000000"/>
-          <w:sz w:val="20"/>
-          <w:szCs w:val="20"/>
-        </w:rPr>
-        <w:t>ug</w:t>
-      </w:r>
-      <w:r>
-        <w:rPr>
-          <w:rFonts w:ascii="Arial" w:hAnsi="Arial" w:cs="Arial"/>
-          <w:b/>
-          <w:bCs/>
-          <w:color w:val="000000"/>
-          <w:sz w:val="20"/>
-          <w:szCs w:val="20"/>
-        </w:rPr>
-        <w:t xml:space="preserve"> 202</w:t>
-      </w:r>
-      <w:r>
-        <w:rPr>
-          <w:rFonts w:ascii="Arial" w:hAnsi="Arial" w:cs="Arial"/>
-          <w:b/>
-          <w:bCs/>
-          <w:color w:val="000000"/>
-          <w:sz w:val="20"/>
-          <w:szCs w:val="20"/>
-        </w:rPr>
-        <w:t>3</w:t>
-      </w:r>
-    </w:p>
-    <w:p>
-      <w:pPr>
-        <w:pStyle w:val="NormalWeb"/>
-        <w:numPr>
-          <w:ilvl w:val="0"/>
-          <w:numId w:val="10"/>
-        </w:numPr>
-        <w:spacing w:before="0" w:beforeAutospacing="0" w:after="0" w:afterAutospacing="0" w:line="276" w:lineRule="auto"/>
-        <w:textAlignment w:val="baseline"/>
-        <w:rPr>
-          <w:rFonts w:ascii="Arial" w:hAnsi="Arial" w:cs="Arial"/>
-          <w:color w:val="000000"/>
-          <w:sz w:val="20"/>
-          <w:szCs w:val="20"/>
-        </w:rPr>
-      </w:pPr>
-      <w:r>
-        <w:rPr>
-          <w:rFonts w:ascii="Arial" w:hAnsi="Arial" w:cs="Arial"/>
-          <w:color w:val="000000"/>
-          <w:sz w:val="20"/>
-          <w:szCs w:val="20"/>
-        </w:rPr>
-        <w:t>Participated in a 2-week long</w:t>
-      </w:r>
-      <w:r>
-        <w:rPr>
-          <w:rFonts w:ascii="Arial" w:hAnsi="Arial" w:cs="Arial"/>
-          <w:color w:val="000000"/>
-          <w:sz w:val="20"/>
-          <w:szCs w:val="20"/>
-        </w:rPr>
-        <w:t xml:space="preserve"> training</w:t>
-      </w:r>
-      <w:r>
-        <w:rPr>
-          <w:rFonts w:ascii="Arial" w:hAnsi="Arial" w:cs="Arial"/>
-          <w:color w:val="000000"/>
-          <w:sz w:val="20"/>
-          <w:szCs w:val="20"/>
-        </w:rPr>
-        <w:t xml:space="preserve"> course in plasma physics and fusion energy.</w:t>
-      </w:r>
-    </w:p>
-    <w:p>
-      <w:pPr>
-        <w:pStyle w:val="NormalWeb"/>
-        <w:numPr>
-          <w:ilvl w:val="0"/>
-          <w:numId w:val="10"/>
-        </w:numPr>
-        <w:spacing w:before="0" w:beforeAutospacing="0" w:after="0" w:afterAutospacing="0" w:line="276" w:lineRule="auto"/>
-        <w:textAlignment w:val="baseline"/>
-        <w:rPr>
-          <w:rFonts w:ascii="Arial" w:hAnsi="Arial" w:cs="Arial"/>
-          <w:color w:val="000000"/>
-          <w:sz w:val="20"/>
-          <w:szCs w:val="20"/>
-        </w:rPr>
-      </w:pPr>
-      <w:r>
-        <w:rPr>
-          <w:rFonts w:ascii="Arial" w:hAnsi="Arial" w:cs="Arial"/>
-          <w:color w:val="000000"/>
-          <w:sz w:val="20"/>
-          <w:szCs w:val="20"/>
-        </w:rPr>
-        <w:t xml:space="preserve">Researched novel x-ray 2D dual crystal spectroscopy imaging system </w:t>
-      </w:r>
-      <w:r>
-        <w:rPr>
-          <w:rFonts w:ascii="Arial" w:hAnsi="Arial" w:cs="Arial"/>
-          <w:color w:val="000000"/>
-          <w:sz w:val="20"/>
-          <w:szCs w:val="20"/>
-        </w:rPr>
-        <w:t xml:space="preserve">that alleviates imaging errors from </w:t>
-      </w:r>
-      <w:r>
-        <w:rPr>
-          <w:rFonts w:ascii="Arial" w:hAnsi="Arial" w:cs="Arial"/>
-          <w:color w:val="000000"/>
-          <w:sz w:val="20"/>
-          <w:szCs w:val="20"/>
-        </w:rPr>
-        <w:t>previous methods in imaging inertial confinement fusion (ICF) and high energy density (HED) plasmas.</w:t>
-      </w:r>
-    </w:p>
-    <w:p>
-      <w:pPr>
-        <w:pStyle w:val="NormalWeb"/>
-        <w:numPr>
-          <w:ilvl w:val="0"/>
-          <w:numId w:val="10"/>
-        </w:numPr>
-        <w:spacing w:before="0" w:beforeAutospacing="0" w:after="0" w:afterAutospacing="0" w:line="276" w:lineRule="auto"/>
-        <w:textAlignment w:val="baseline"/>
-        <w:rPr>
-          <w:rFonts w:ascii="Arial" w:hAnsi="Arial" w:cs="Arial"/>
-          <w:color w:val="000000"/>
-          <w:sz w:val="20"/>
-          <w:szCs w:val="20"/>
-        </w:rPr>
-      </w:pPr>
-      <w:r>
-        <w:rPr>
-          <w:rFonts w:ascii="Arial" w:hAnsi="Arial" w:cs="Arial"/>
-          <w:color w:val="000000"/>
-          <w:sz w:val="20"/>
-          <w:szCs w:val="20"/>
-        </w:rPr>
-        <w:t xml:space="preserve">Developed a MATLAB </w:t>
-      </w:r>
-      <w:r>
-        <w:rPr>
-          <w:rFonts w:ascii="Arial" w:hAnsi="Arial" w:cs="Arial"/>
-          <w:color w:val="000000"/>
-          <w:sz w:val="20"/>
-          <w:szCs w:val="20"/>
-        </w:rPr>
-        <w:t>script</w:t>
-      </w:r>
-      <w:r>
-        <w:rPr>
-          <w:rFonts w:ascii="Arial" w:hAnsi="Arial" w:cs="Arial"/>
-          <w:color w:val="000000"/>
-          <w:sz w:val="20"/>
-          <w:szCs w:val="20"/>
-        </w:rPr>
-        <w:t xml:space="preserve"> to calculate optimal crystal positions and translate them into a raytracing python package</w:t>
-      </w:r>
-      <w:r>
-        <w:rPr>
-          <w:rFonts w:ascii="Arial" w:hAnsi="Arial" w:cs="Arial"/>
-          <w:color w:val="000000"/>
-          <w:sz w:val="20"/>
-          <w:szCs w:val="20"/>
-        </w:rPr>
-        <w:t>.</w:t>
-      </w:r>
-      <w:r>
-        <w:rPr>
-          <w:rFonts w:ascii="Arial" w:hAnsi="Arial" w:cs="Arial"/>
-          <w:color w:val="000000"/>
-          <w:sz w:val="20"/>
-          <w:szCs w:val="20"/>
-        </w:rPr>
-        <w:t xml:space="preserve"> </w:t>
-      </w:r>
-    </w:p>
-    <w:p>
-      <w:pPr>
-        <w:pStyle w:val="NormalWeb"/>
-        <w:numPr>
-          <w:ilvl w:val="0"/>
-          <w:numId w:val="10"/>
-        </w:numPr>
-        <w:spacing w:before="0" w:beforeAutospacing="0" w:after="120" w:afterAutospacing="0" w:line="276" w:lineRule="auto"/>
-        <w:textAlignment w:val="baseline"/>
-        <w:rPr>
-          <w:rFonts w:ascii="Arial" w:hAnsi="Arial" w:cs="Arial"/>
-          <w:color w:val="000000"/>
-          <w:sz w:val="20"/>
-          <w:szCs w:val="20"/>
-        </w:rPr>
-      </w:pPr>
-      <w:r>
-        <w:rPr>
-          <w:rFonts w:ascii="Arial" w:hAnsi="Arial" w:cs="Arial"/>
-          <w:color w:val="000000"/>
-          <w:sz w:val="20"/>
-          <w:szCs w:val="20"/>
-        </w:rPr>
-        <w:t>Analyzed detector image efficiency and obtained</w:t>
-      </w:r>
-      <w:r>
-        <w:rPr>
-          <w:rFonts w:ascii="Arial" w:hAnsi="Arial" w:cs="Arial"/>
-          <w:color w:val="000000"/>
-          <w:sz w:val="20"/>
-          <w:szCs w:val="20"/>
-        </w:rPr>
-        <w:t xml:space="preserve"> </w:t>
-      </w:r>
-      <w:r>
-        <w:rPr>
-          <w:rFonts w:ascii="Arial" w:hAnsi="Arial" w:cs="Arial"/>
-          <w:color w:val="000000"/>
-          <w:sz w:val="20"/>
-          <w:szCs w:val="20"/>
-        </w:rPr>
-        <w:t>spatial resolutions as low as 3 microns.</w:t>
+          <w:color w:val="000000"/>
+          <w:sz w:val="20"/>
+          <w:szCs w:val="20"/>
+        </w:rPr>
+        <w:t>spatial resolutions as low as 3 microns</w:t>
       </w:r>
     </w:p>
     <w:p>
@@ -2454,7 +2503,7 @@
           <w:sz w:val="20"/>
           <w:szCs w:val="20"/>
         </w:rPr>
-        <w:t xml:space="preserve">, </w:t>
+        <w:t xml:space="preserve"> </w:t>
       </w:r>
       <w:r>
         <w:rPr>
@@ -2472,16 +2521,25 @@
           <w:sz w:val="20"/>
           <w:szCs w:val="20"/>
         </w:rPr>
-        <w:t>ing</w:t>
-      </w:r>
-      <w:r>
-        <w:rPr>
-          <w:rFonts w:ascii="Arial" w:hAnsi="Arial" w:cs="Arial"/>
-          <w:color w:val="000000"/>
-          <w:sz w:val="20"/>
-          <w:szCs w:val="20"/>
-        </w:rPr>
-        <w:t xml:space="preserve"> in research topics relating to additive manufacturing and shock-droplet interactions </w:t>
+        <w:t>ed</w:t>
+      </w:r>
+      <w:r>
+        <w:rPr>
+          <w:rFonts w:ascii="Arial" w:hAnsi="Arial" w:cs="Arial"/>
+          <w:color w:val="000000"/>
+          <w:sz w:val="20"/>
+          <w:szCs w:val="20"/>
+        </w:rPr>
+        <w:t xml:space="preserve"> </w:t>
+      </w:r>
+      <w:r>
+        <w:rPr>
+          <w:rFonts w:ascii="Arial" w:hAnsi="Arial" w:cs="Arial"/>
+          <w:color w:val="000000"/>
+          <w:sz w:val="20"/>
+          <w:szCs w:val="20"/>
+        </w:rPr>
+        <w:t xml:space="preserve">in research topics relating to additive manufacturing and shock-droplet interactions </w:t>
       </w:r>
       <w:r>
         <w:rPr>
@@ -2500,15 +2558,6 @@
           <w:szCs w:val="20"/>
         </w:rPr>
         <w:t xml:space="preserve"> airfoils</w:t>
-      </w:r>
-      <w:r>
-        <w:rPr>
-          <w:rFonts w:ascii="Arial" w:hAnsi="Arial" w:cs="Arial"/>
-          <w:color w:val="000000"/>
-          <w:sz w:val="20"/>
-          <w:szCs w:val="20"/>
-        </w:rPr>
-        <w:t>.</w:t>
       </w:r>
     </w:p>
     <w:p>
@@ -2570,25 +2619,43 @@
           <w:sz w:val="20"/>
           <w:szCs w:val="20"/>
         </w:rPr>
-        <w:t xml:space="preserve">to aid in the selection of an appropriate chamber height, </w:t>
-      </w:r>
-      <w:r>
-        <w:rPr>
-          <w:rFonts w:ascii="Arial" w:hAnsi="Arial" w:cs="Arial"/>
-          <w:color w:val="000000"/>
-          <w:sz w:val="20"/>
-          <w:szCs w:val="20"/>
-        </w:rPr>
-        <w:t xml:space="preserve">then </w:t>
-      </w:r>
-      <w:r>
-        <w:rPr>
-          <w:rFonts w:ascii="Arial" w:hAnsi="Arial" w:cs="Arial"/>
-          <w:color w:val="000000"/>
-          <w:sz w:val="20"/>
-          <w:szCs w:val="20"/>
-        </w:rPr>
-        <w:t>created a simple model in Solid</w:t>
+        <w:t>to aid in the selection of an appropriate chamber height</w:t>
+      </w:r>
+      <w:r>
+        <w:rPr>
+          <w:rFonts w:ascii="Arial" w:hAnsi="Arial" w:cs="Arial"/>
+          <w:color w:val="000000"/>
+          <w:sz w:val="20"/>
+          <w:szCs w:val="20"/>
+        </w:rPr>
+        <w:t>. Cr</w:t>
+      </w:r>
+      <w:r>
+        <w:rPr>
+          <w:rFonts w:ascii="Arial" w:hAnsi="Arial" w:cs="Arial"/>
+          <w:color w:val="000000"/>
+          <w:sz w:val="20"/>
+          <w:szCs w:val="20"/>
+        </w:rPr>
+        <w:t>eated a</w:t>
+      </w:r>
+      <w:r>
+        <w:rPr>
+          <w:rFonts w:ascii="Arial" w:hAnsi="Arial" w:cs="Arial"/>
+          <w:color w:val="000000"/>
+          <w:sz w:val="20"/>
+          <w:szCs w:val="20"/>
+        </w:rPr>
+        <w:t xml:space="preserve"> prototype</w:t>
+      </w:r>
+      <w:r>
+        <w:rPr>
+          <w:rFonts w:ascii="Arial" w:hAnsi="Arial" w:cs="Arial"/>
+          <w:color w:val="000000"/>
+          <w:sz w:val="20"/>
+          <w:szCs w:val="20"/>
+        </w:rPr>
+        <w:t xml:space="preserve"> in Solid</w:t>
       </w:r>
       <w:r>
         <w:rPr>
@@ -2729,7 +2796,40 @@
           <w:sz w:val="20"/>
           <w:szCs w:val="20"/>
         </w:rPr>
-        <w:t>AIAA RC Plane</w:t>
+        <w:t xml:space="preserve">AIAA </w:t>
+      </w:r>
+      <w:r>
+        <w:rPr>
+          <w:rFonts w:ascii="Arial" w:hAnsi="Arial" w:cs="Arial"/>
+          <w:b/>
+          <w:bCs/>
+          <w:color w:val="000000"/>
+          <w:sz w:val="20"/>
+          <w:szCs w:val="20"/>
+        </w:rPr>
+        <w:t>DBF</w:t>
+      </w:r>
+      <w:r>
+        <w:rPr>
+          <w:rFonts w:ascii="Arial" w:hAnsi="Arial" w:cs="Arial"/>
+          <w:b/>
+          <w:bCs/>
+          <w:color w:val="000000"/>
+          <w:sz w:val="20"/>
+          <w:szCs w:val="20"/>
+        </w:rPr>
+        <w:t xml:space="preserve"> </w:t>
+      </w:r>
+      <w:r>
+        <w:rPr>
+          <w:rFonts w:ascii="Arial" w:hAnsi="Arial" w:cs="Arial"/>
+          <w:b/>
+          <w:bCs/>
+          <w:color w:val="000000"/>
+          <w:sz w:val="20"/>
+          <w:szCs w:val="20"/>
+        </w:rPr>
+        <w:t>RC Plane</w:t>
       </w:r>
       <w:r>
         <w:rPr>
@@ -2878,8 +2978,7 @@
           <w:sz w:val="20"/>
           <w:szCs w:val="20"/>
         </w:rPr>
-        <w:tab/>
-        <w:t xml:space="preserve">     </w:t>
+        <w:t xml:space="preserve">        </w:t>
       </w:r>
       <w:r>
         <w:rPr>
@@ -2891,8 +2990,7 @@
           <w:sz w:val="20"/>
           <w:szCs w:val="20"/>
         </w:rPr>
-        <w:tab/>
-        <w:t xml:space="preserve">  </w:t>
+        <w:t xml:space="preserve"> </w:t>
       </w:r>
       <w:r>
         <w:rPr>
@@ -2976,7 +3074,25 @@
           <w:sz w:val="20"/>
           <w:szCs w:val="20"/>
         </w:rPr>
-        <w:t xml:space="preserve">Designed landing gears for </w:t>
+        <w:t>Designed</w:t>
+      </w:r>
+      <w:r>
+        <w:rPr>
+          <w:rFonts w:ascii="Arial" w:hAnsi="Arial" w:cs="Arial"/>
+          <w:color w:val="000000"/>
+          <w:sz w:val="20"/>
+          <w:szCs w:val="20"/>
+        </w:rPr>
+        <w:t xml:space="preserve"> the</w:t>
+      </w:r>
+      <w:r>
+        <w:rPr>
+          <w:rFonts w:ascii="Arial" w:hAnsi="Arial" w:cs="Arial"/>
+          <w:color w:val="000000"/>
+          <w:sz w:val="20"/>
+          <w:szCs w:val="20"/>
+        </w:rPr>
+        <w:t xml:space="preserve"> landing gear for </w:t>
       </w:r>
       <w:r>
         <w:rPr>
@@ -3076,7 +3192,7 @@
           <w:sz w:val="20"/>
           <w:szCs w:val="20"/>
         </w:rPr>
-        <w:t xml:space="preserve">Used simulations such as </w:t>
+        <w:t xml:space="preserve">Used </w:t>
       </w:r>
       <w:r>
         <w:rPr>
@@ -3602,25 +3718,34 @@
           <w:sz w:val="20"/>
           <w:szCs w:val="20"/>
         </w:rPr>
-        <w:t xml:space="preserve">Assisted </w:t>
-      </w:r>
-      <w:r>
-        <w:rPr>
-          <w:rFonts w:ascii="Arial" w:hAnsi="Arial" w:cs="Arial"/>
-          <w:color w:val="000000"/>
-          <w:sz w:val="20"/>
-          <w:szCs w:val="20"/>
-        </w:rPr>
-        <w:t xml:space="preserve">in </w:t>
-      </w:r>
-      <w:r>
-        <w:rPr>
-          <w:rFonts w:ascii="Arial" w:hAnsi="Arial" w:cs="Arial"/>
-          <w:color w:val="000000"/>
-          <w:sz w:val="20"/>
-          <w:szCs w:val="20"/>
-        </w:rPr>
-        <w:t>researching suppliers for items and tools needed to fully assemble the Baja vehicle</w:t>
+        <w:t>Researched</w:t>
+      </w:r>
+      <w:r>
+        <w:rPr>
+          <w:rFonts w:ascii="Arial" w:hAnsi="Arial" w:cs="Arial"/>
+          <w:color w:val="000000"/>
+          <w:sz w:val="20"/>
+          <w:szCs w:val="20"/>
+        </w:rPr>
+        <w:t xml:space="preserve"> </w:t>
+      </w:r>
+      <w:r>
+        <w:rPr>
+          <w:rFonts w:ascii="Arial" w:hAnsi="Arial" w:cs="Arial"/>
+          <w:color w:val="000000"/>
+          <w:sz w:val="20"/>
+          <w:szCs w:val="20"/>
+        </w:rPr>
+        <w:t xml:space="preserve">and helped select the correct </w:t>
+      </w:r>
+      <w:r>
+        <w:rPr>
+          <w:rFonts w:ascii="Arial" w:hAnsi="Arial" w:cs="Arial"/>
+          <w:color w:val="000000"/>
+          <w:sz w:val="20"/>
+          <w:szCs w:val="20"/>
+        </w:rPr>
+        <w:t>suppliers for items and tools needed to fully assemble the Baja vehicle</w:t>
       </w:r>
       <w:r>
         <w:rPr>
@@ -4002,7 +4127,43 @@
           <w:sz w:val="20"/>
           <w:szCs w:val="20"/>
         </w:rPr>
-        <w:t>Simulated scooter handlebars and deck by utilizing FEA to assess stress &amp; deflection. Iteratively redesigned geometry and materials of assembly to meet weight and deflection constraints</w:t>
+        <w:t xml:space="preserve">Simulated scooter handlebars and deck by utilizing FEA to assess stress &amp; deflection. Iteratively redesigned geometry and materials of assembly to </w:t>
+      </w:r>
+      <w:r>
+        <w:rPr>
+          <w:rFonts w:ascii="Arial" w:hAnsi="Arial" w:cs="Arial"/>
+          <w:color w:val="000000"/>
+          <w:sz w:val="20"/>
+          <w:szCs w:val="20"/>
+        </w:rPr>
+        <w:t xml:space="preserve">reduce </w:t>
+      </w:r>
+      <w:r>
+        <w:rPr>
+          <w:rFonts w:ascii="Arial" w:hAnsi="Arial" w:cs="Arial"/>
+          <w:color w:val="000000"/>
+          <w:sz w:val="20"/>
+          <w:szCs w:val="20"/>
+        </w:rPr>
+        <w:t xml:space="preserve">weight and </w:t>
+      </w:r>
+      <w:r>
+        <w:rPr>
+          <w:rFonts w:ascii="Arial" w:hAnsi="Arial" w:cs="Arial"/>
+          <w:color w:val="000000"/>
+          <w:sz w:val="20"/>
+          <w:szCs w:val="20"/>
+        </w:rPr>
+        <w:t xml:space="preserve">meet </w:t>
+      </w:r>
+      <w:r>
+        <w:rPr>
+          <w:rFonts w:ascii="Arial" w:hAnsi="Arial" w:cs="Arial"/>
+          <w:color w:val="000000"/>
+          <w:sz w:val="20"/>
+          <w:szCs w:val="20"/>
+        </w:rPr>
+        <w:t>deflection constraints</w:t>
       </w:r>
       <w:r>
         <w:rPr>
@@ -6511,7 +6672,6 @@
   <w:style w:type="character" w:default="1" w:styleId="DefaultParagraphFont">
     <w:name w:val="Default Paragraph Font"/>
     <w:uiPriority w:val="1"/>
-    <w:semiHidden/>
     <w:unhideWhenUsed/>
   </w:style>
   <w:style w:type="table" w:default="1" w:styleId="TableNormal">
@@ -6665,6 +6825,16 @@
       <w:color w:val="954F72" w:themeColor="followedHyperlink"/>
       <w:u w:val="single"/>
     </w:rPr>
+  </w:style>
+  <w:style w:type="paragraph" w:styleId="Revision">
+    <w:name w:val="Revision"/>
+    <w:hidden/>
+    <w:uiPriority w:val="99"/>
+    <w:semiHidden/>
+    <w:rsid w:val="00C71D9D"/>
+    <w:pPr>
+      <w:spacing w:after="0" w:line="240" w:lineRule="auto"/>
+    </w:pPr>
   </w:style>
 </w:styles>
 </file>
@@ -6965,12 +7135,6 @@
 </file>
 
 <file path=customXml/item1.xml><?xml version="1.0" encoding="utf-8"?>
-<p:properties xmlns:p="http://schemas.microsoft.com/office/2006/metadata/properties" xmlns:xsi="http://www.w3.org/2001/XMLSchema-instance" xmlns:pc="http://schemas.microsoft.com/office/infopath/2007/PartnerControls">
-  <documentManagement/>
-</p:properties>
-</file>
-
-<file path=customXml/item2.xml><?xml version="1.0" encoding="utf-8"?>
 <ct:contentTypeSchema xmlns:ct="http://schemas.microsoft.com/office/2006/metadata/contentType" xmlns:ma="http://schemas.microsoft.com/office/2006/metadata/properties/metaAttributes" ct:_="" ma:_="" ma:contentTypeName="Document" ma:contentTypeID="0x010100EFBE6572CC1F704BACA930A05847CBEE" ma:contentTypeVersion="7" ma:contentTypeDescription="Create a new document." ma:contentTypeScope="" ma:versionID="af765f61370aaf1dade7fba15ab5033d">
   <xsd:schema xmlns:xsd="http://www.w3.org/2001/XMLSchema" xmlns:xs="http://www.w3.org/2001/XMLSchema" xmlns:p="http://schemas.microsoft.com/office/2006/metadata/properties" xmlns:ns3="91bb7543-5a79-4c28-9c8f-3e3ce0a73ca7" xmlns:ns4="daf18a47-7779-4220-b6bf-8a27b9e00709" targetNamespace="http://schemas.microsoft.com/office/2006/metadata/properties" ma:root="true" ma:fieldsID="abea4db8484141d44bd49b2104cd20aa" ns3:_="" ns4:_="">
     <xsd:import namespace="91bb7543-5a79-4c28-9c8f-3e3ce0a73ca7"/>
@@ -7155,7 +7319,7 @@
 </ct:contentTypeSchema>
 </file>
 
-<file path=customXml/item3.xml><?xml version="1.0" encoding="utf-8"?>
+<file path=customXml/item2.xml><?xml version="1.0" encoding="utf-8"?>
 <?mso-contentType ?>
 <FormTemplates xmlns="http://schemas.microsoft.com/sharepoint/v3/contenttype/forms">
   <Display>DocumentLibraryForm</Display>
@@ -7164,20 +7328,17 @@
 </FormTemplates>
 </file>
 
-<file path=customXml/item4.xml><?xml version="1.0" encoding="utf-8"?>
+<file path=customXml/item3.xml><?xml version="1.0" encoding="utf-8"?>
 <b:Sources xmlns:b="http://schemas.openxmlformats.org/officeDocument/2006/bibliography" xmlns="http://schemas.openxmlformats.org/officeDocument/2006/bibliography" SelectedStyle="\APASixthEditionOfficeOnline.xsl" StyleName="APA" Version="6"/>
 </file>
 
-<file path=customXml/itemProps1.xml><?xml version="1.0" encoding="utf-8"?>
-<ds:datastoreItem xmlns:ds="http://schemas.openxmlformats.org/officeDocument/2006/customXml" ds:itemID="{4683FDA3-B0D4-46E0-AFC6-EDC4359CD05A}">
-  <ds:schemaRefs>
-    <ds:schemaRef ds:uri="http://schemas.microsoft.com/office/2006/metadata/properties"/>
-    <ds:schemaRef ds:uri="http://schemas.microsoft.com/office/infopath/2007/PartnerControls"/>
-  </ds:schemaRefs>
-</ds:datastoreItem>
+<file path=customXml/item4.xml><?xml version="1.0" encoding="utf-8"?>
+<p:properties xmlns:p="http://schemas.microsoft.com/office/2006/metadata/properties" xmlns:xsi="http://www.w3.org/2001/XMLSchema-instance" xmlns:pc="http://schemas.microsoft.com/office/infopath/2007/PartnerControls">
+  <documentManagement/>
+</p:properties>
 </file>
 
-<file path=customXml/itemProps2.xml><?xml version="1.0" encoding="utf-8"?>
+<file path=customXml/itemProps1.xml><?xml version="1.0" encoding="utf-8"?>
 <ds:datastoreItem xmlns:ds="http://schemas.openxmlformats.org/officeDocument/2006/customXml" ds:itemID="{F7508C3B-0B63-404F-8AE5-D7F6278FA436}">
   <ds:schemaRefs>
     <ds:schemaRef ds:uri="http://schemas.microsoft.com/office/2006/metadata/contentType"/>
@@ -7196,7 +7357,7 @@
 </ds:datastoreItem>
 </file>
 
-<file path=customXml/itemProps3.xml><?xml version="1.0" encoding="utf-8"?>
+<file path=customXml/itemProps2.xml><?xml version="1.0" encoding="utf-8"?>
 <ds:datastoreItem xmlns:ds="http://schemas.openxmlformats.org/officeDocument/2006/customXml" ds:itemID="{8A0FDBBF-7B20-4961-8DC8-19394652E411}">
   <ds:schemaRefs>
     <ds:schemaRef ds:uri="http://schemas.microsoft.com/sharepoint/v3/contenttype/forms"/>
@@ -7204,10 +7365,19 @@
 </ds:datastoreItem>
 </file>
 
-<file path=customXml/itemProps4.xml><?xml version="1.0" encoding="utf-8"?>
+<file path=customXml/itemProps3.xml><?xml version="1.0" encoding="utf-8"?>
 <ds:datastoreItem xmlns:ds="http://schemas.openxmlformats.org/officeDocument/2006/customXml" ds:itemID="{6B4C798F-2236-4369-94C9-52A7572D84D5}">
   <ds:schemaRefs>
     <ds:schemaRef ds:uri="http://schemas.openxmlformats.org/officeDocument/2006/bibliography"/>
   </ds:schemaRefs>
 </ds:datastoreItem>
+</file>
+
+<file path=customXml/itemProps4.xml><?xml version="1.0" encoding="utf-8"?>
+<ds:datastoreItem xmlns:ds="http://schemas.openxmlformats.org/officeDocument/2006/customXml" ds:itemID="{4683FDA3-B0D4-46E0-AFC6-EDC4359CD05A}">
+  <ds:schemaRefs>
+    <ds:schemaRef ds:uri="http://schemas.microsoft.com/office/2006/metadata/properties"/>
+    <ds:schemaRef ds:uri="http://schemas.microsoft.com/office/infopath/2007/PartnerControls"/>
+  </ds:schemaRefs>
+</ds:datastoreItem>
 </file>
</xml_diff>

<commit_message>
vault backup: 2024-02-13 20:58:33
</commit_message>
<xml_diff>
--- a/Resumes & Documents/Resume_JeremyManiago_Spring2024.docx
+++ b/Resumes & Documents/Resume_JeremyManiago_Spring2024.docx
@@ -1573,7 +1573,7 @@
           <w:sz w:val="20"/>
           <w:szCs w:val="20"/>
         </w:rPr>
-        <w:t xml:space="preserve">Lead CCNY’s </w:t>
+        <w:t xml:space="preserve">Led CCNY’s </w:t>
       </w:r>
       <w:r>
         <w:rPr>
@@ -2530,16 +2530,7 @@
           <w:sz w:val="20"/>
           <w:szCs w:val="20"/>
         </w:rPr>
-        <w:t xml:space="preserve"> </w:t>
-      </w:r>
-      <w:r>
-        <w:rPr>
-          <w:rFonts w:ascii="Arial" w:hAnsi="Arial" w:cs="Arial"/>
-          <w:color w:val="000000"/>
-          <w:sz w:val="20"/>
-          <w:szCs w:val="20"/>
-        </w:rPr>
-        <w:t xml:space="preserve">in research topics relating to additive manufacturing and shock-droplet interactions </w:t>
+        <w:t xml:space="preserve"> in research topics relating to additive manufacturing and shock-droplet interactions </w:t>
       </w:r>
       <w:r>
         <w:rPr>
@@ -6672,6 +6663,7 @@
   <w:style w:type="character" w:default="1" w:styleId="DefaultParagraphFont">
     <w:name w:val="Default Paragraph Font"/>
     <w:uiPriority w:val="1"/>
+    <w:semiHidden/>
     <w:unhideWhenUsed/>
   </w:style>
   <w:style w:type="table" w:default="1" w:styleId="TableNormal">
@@ -7135,6 +7127,19 @@
 </file>
 
 <file path=customXml/item1.xml><?xml version="1.0" encoding="utf-8"?>
+<b:Sources xmlns:b="http://schemas.openxmlformats.org/officeDocument/2006/bibliography" xmlns="http://schemas.openxmlformats.org/officeDocument/2006/bibliography" SelectedStyle="\APASixthEditionOfficeOnline.xsl" StyleName="APA" Version="6"/>
+</file>
+
+<file path=customXml/item2.xml><?xml version="1.0" encoding="utf-8"?>
+<?mso-contentType ?>
+<FormTemplates xmlns="http://schemas.microsoft.com/sharepoint/v3/contenttype/forms">
+  <Display>DocumentLibraryForm</Display>
+  <Edit>DocumentLibraryForm</Edit>
+  <New>DocumentLibraryForm</New>
+</FormTemplates>
+</file>
+
+<file path=customXml/item3.xml><?xml version="1.0" encoding="utf-8"?>
 <ct:contentTypeSchema xmlns:ct="http://schemas.microsoft.com/office/2006/metadata/contentType" xmlns:ma="http://schemas.microsoft.com/office/2006/metadata/properties/metaAttributes" ct:_="" ma:_="" ma:contentTypeName="Document" ma:contentTypeID="0x010100EFBE6572CC1F704BACA930A05847CBEE" ma:contentTypeVersion="7" ma:contentTypeDescription="Create a new document." ma:contentTypeScope="" ma:versionID="af765f61370aaf1dade7fba15ab5033d">
   <xsd:schema xmlns:xsd="http://www.w3.org/2001/XMLSchema" xmlns:xs="http://www.w3.org/2001/XMLSchema" xmlns:p="http://schemas.microsoft.com/office/2006/metadata/properties" xmlns:ns3="91bb7543-5a79-4c28-9c8f-3e3ce0a73ca7" xmlns:ns4="daf18a47-7779-4220-b6bf-8a27b9e00709" targetNamespace="http://schemas.microsoft.com/office/2006/metadata/properties" ma:root="true" ma:fieldsID="abea4db8484141d44bd49b2104cd20aa" ns3:_="" ns4:_="">
     <xsd:import namespace="91bb7543-5a79-4c28-9c8f-3e3ce0a73ca7"/>
@@ -7319,19 +7324,6 @@
 </ct:contentTypeSchema>
 </file>
 
-<file path=customXml/item2.xml><?xml version="1.0" encoding="utf-8"?>
-<?mso-contentType ?>
-<FormTemplates xmlns="http://schemas.microsoft.com/sharepoint/v3/contenttype/forms">
-  <Display>DocumentLibraryForm</Display>
-  <Edit>DocumentLibraryForm</Edit>
-  <New>DocumentLibraryForm</New>
-</FormTemplates>
-</file>
-
-<file path=customXml/item3.xml><?xml version="1.0" encoding="utf-8"?>
-<b:Sources xmlns:b="http://schemas.openxmlformats.org/officeDocument/2006/bibliography" xmlns="http://schemas.openxmlformats.org/officeDocument/2006/bibliography" SelectedStyle="\APASixthEditionOfficeOnline.xsl" StyleName="APA" Version="6"/>
-</file>
-
 <file path=customXml/item4.xml><?xml version="1.0" encoding="utf-8"?>
 <p:properties xmlns:p="http://schemas.microsoft.com/office/2006/metadata/properties" xmlns:xsi="http://www.w3.org/2001/XMLSchema-instance" xmlns:pc="http://schemas.microsoft.com/office/infopath/2007/PartnerControls">
   <documentManagement/>
@@ -7339,6 +7331,22 @@
 </file>
 
 <file path=customXml/itemProps1.xml><?xml version="1.0" encoding="utf-8"?>
+<ds:datastoreItem xmlns:ds="http://schemas.openxmlformats.org/officeDocument/2006/customXml" ds:itemID="{6B4C798F-2236-4369-94C9-52A7572D84D5}">
+  <ds:schemaRefs>
+    <ds:schemaRef ds:uri="http://schemas.openxmlformats.org/officeDocument/2006/bibliography"/>
+  </ds:schemaRefs>
+</ds:datastoreItem>
+</file>
+
+<file path=customXml/itemProps2.xml><?xml version="1.0" encoding="utf-8"?>
+<ds:datastoreItem xmlns:ds="http://schemas.openxmlformats.org/officeDocument/2006/customXml" ds:itemID="{8A0FDBBF-7B20-4961-8DC8-19394652E411}">
+  <ds:schemaRefs>
+    <ds:schemaRef ds:uri="http://schemas.microsoft.com/sharepoint/v3/contenttype/forms"/>
+  </ds:schemaRefs>
+</ds:datastoreItem>
+</file>
+
+<file path=customXml/itemProps3.xml><?xml version="1.0" encoding="utf-8"?>
 <ds:datastoreItem xmlns:ds="http://schemas.openxmlformats.org/officeDocument/2006/customXml" ds:itemID="{F7508C3B-0B63-404F-8AE5-D7F6278FA436}">
   <ds:schemaRefs>
     <ds:schemaRef ds:uri="http://schemas.microsoft.com/office/2006/metadata/contentType"/>
@@ -7357,22 +7365,6 @@
 </ds:datastoreItem>
 </file>
 
-<file path=customXml/itemProps2.xml><?xml version="1.0" encoding="utf-8"?>
-<ds:datastoreItem xmlns:ds="http://schemas.openxmlformats.org/officeDocument/2006/customXml" ds:itemID="{8A0FDBBF-7B20-4961-8DC8-19394652E411}">
-  <ds:schemaRefs>
-    <ds:schemaRef ds:uri="http://schemas.microsoft.com/sharepoint/v3/contenttype/forms"/>
-  </ds:schemaRefs>
-</ds:datastoreItem>
-</file>
-
-<file path=customXml/itemProps3.xml><?xml version="1.0" encoding="utf-8"?>
-<ds:datastoreItem xmlns:ds="http://schemas.openxmlformats.org/officeDocument/2006/customXml" ds:itemID="{6B4C798F-2236-4369-94C9-52A7572D84D5}">
-  <ds:schemaRefs>
-    <ds:schemaRef ds:uri="http://schemas.openxmlformats.org/officeDocument/2006/bibliography"/>
-  </ds:schemaRefs>
-</ds:datastoreItem>
-</file>
-
 <file path=customXml/itemProps4.xml><?xml version="1.0" encoding="utf-8"?>
 <ds:datastoreItem xmlns:ds="http://schemas.openxmlformats.org/officeDocument/2006/customXml" ds:itemID="{4683FDA3-B0D4-46E0-AFC6-EDC4359CD05A}">
   <ds:schemaRefs>

</xml_diff>